<commit_message>
Report for the second laboratory work
</commit_message>
<xml_diff>
--- a/Звіти/Лабораторна робота №1 Чаус Б.В..docx
+++ b/Звіти/Лабораторна робота №1 Чаус Б.В..docx
@@ -1113,6 +1113,8 @@
           <w:szCs w:val="28"/>
         </w:rPr>
       </w:pPr>
+      <w:bookmarkStart w:id="0" w:name="_GoBack"/>
+      <w:bookmarkEnd w:id="0"/>
     </w:p>
     <w:p>
       <w:pPr>
@@ -1145,7 +1147,28 @@
           <w:sz w:val="28"/>
           <w:szCs w:val="28"/>
         </w:rPr>
-        <w:t xml:space="preserve"> (варіант № 8)</w:t>
+        <w:t xml:space="preserve"> (варіант № </w:t>
+      </w:r>
+      <w:r>
+        <w:rPr>
+          <w:rFonts w:ascii="Times New Roman" w:hAnsi="Times New Roman" w:cs="Times New Roman"/>
+          <w:b/>
+          <w:bCs/>
+          <w:sz w:val="28"/>
+          <w:szCs w:val="28"/>
+          <w:lang w:val="en-US"/>
+        </w:rPr>
+        <w:t>24</w:t>
+      </w:r>
+      <w:r>
+        <w:rPr>
+          <w:rFonts w:ascii="Times New Roman" w:hAnsi="Times New Roman" w:cs="Times New Roman"/>
+          <w:b/>
+          <w:bCs/>
+          <w:sz w:val="28"/>
+          <w:szCs w:val="28"/>
+        </w:rPr>
+        <w:t>)</w:t>
       </w:r>
     </w:p>
     <w:p>
@@ -13933,7 +13956,6 @@
           <w:szCs w:val="24"/>
         </w:rPr>
       </w:pPr>
-      <w:bookmarkStart w:id="0" w:name="_GoBack"/>
       <w:r>
         <w:rPr>
           <w:noProof/>
@@ -13975,7 +13997,6 @@
           </wp:inline>
         </w:drawing>
       </w:r>
-      <w:bookmarkEnd w:id="0"/>
     </w:p>
     <w:p>
       <w:pPr>
@@ -14322,9 +14343,18 @@
           <w:sz w:val="24"/>
           <w:szCs w:val="28"/>
         </w:rPr>
-        <w:t>float.</w:t>
-      </w:r>
-      <w:proofErr w:type="spellEnd"/>
+        <w:t>float</w:t>
+      </w:r>
+      <w:proofErr w:type="spellEnd"/>
+      <w:r>
+        <w:rPr>
+          <w:rFonts w:ascii="Times New Roman" w:hAnsi="Times New Roman" w:cs="Times New Roman"/>
+          <w:bCs/>
+          <w:sz w:val="24"/>
+          <w:szCs w:val="28"/>
+        </w:rPr>
+        <w:t>.</w:t>
+      </w:r>
     </w:p>
     <w:p>
       <w:pPr>
@@ -16183,6 +16213,7 @@
   <w:style w:type="character" w:default="1" w:styleId="a0">
     <w:name w:val="Default Paragraph Font"/>
     <w:uiPriority w:val="1"/>
+    <w:semiHidden/>
     <w:unhideWhenUsed/>
   </w:style>
   <w:style w:type="table" w:default="1" w:styleId="a1">

</xml_diff>

<commit_message>
Changes in the report for lab №1
</commit_message>
<xml_diff>
--- a/Звіти/Лабораторна робота №1 Чаус Б.В..docx
+++ b/Звіти/Лабораторна робота №1 Чаус Б.В..docx
@@ -1113,8 +1113,6 @@
           <w:szCs w:val="28"/>
         </w:rPr>
       </w:pPr>
-      <w:bookmarkStart w:id="0" w:name="_GoBack"/>
-      <w:bookmarkEnd w:id="0"/>
     </w:p>
     <w:p>
       <w:pPr>
@@ -1156,7 +1154,7 @@
           <w:bCs/>
           <w:sz w:val="28"/>
           <w:szCs w:val="28"/>
-          <w:lang w:val="en-US"/>
+          <w:lang w:val="ru-RU"/>
         </w:rPr>
         <w:t>24</w:t>
       </w:r>
@@ -13958,14 +13956,15 @@
       </w:pPr>
       <w:r>
         <w:rPr>
-          <w:noProof/>
-          <w:lang w:eastAsia="uk-UA"/>
+          <w:rFonts w:ascii="Times New Roman" w:hAnsi="Times New Roman" w:cs="Times New Roman"/>
+          <w:sz w:val="24"/>
+          <w:szCs w:val="24"/>
         </w:rPr>
         <w:drawing>
-          <wp:inline distT="0" distB="0" distL="0" distR="0" wp14:anchorId="5CDFB653" wp14:editId="5A51864A">
-            <wp:extent cx="6120765" cy="3101975"/>
-            <wp:effectExtent l="0" t="0" r="0" b="3175"/>
-            <wp:docPr id="2" name="Рисунок 2"/>
+          <wp:inline distT="0" distB="0" distL="0" distR="0" wp14:anchorId="7E6F490B" wp14:editId="2E90DDAD">
+            <wp:extent cx="6120765" cy="3119755"/>
+            <wp:effectExtent l="0" t="0" r="0" b="4445"/>
+            <wp:docPr id="4" name="Рисунок 4"/>
             <wp:cNvGraphicFramePr>
               <a:graphicFrameLocks xmlns:a="http://schemas.openxmlformats.org/drawingml/2006/main" noChangeAspect="1"/>
             </wp:cNvGraphicFramePr>
@@ -13985,7 +13984,7 @@
                   <pic:spPr>
                     <a:xfrm>
                       <a:off x="0" y="0"/>
-                      <a:ext cx="6120765" cy="3101975"/>
+                      <a:ext cx="6120765" cy="3119755"/>
                     </a:xfrm>
                     <a:prstGeom prst="rect">
                       <a:avLst/>
@@ -13997,6 +13996,8 @@
           </wp:inline>
         </w:drawing>
       </w:r>
+      <w:bookmarkStart w:id="0" w:name="_GoBack"/>
+      <w:bookmarkEnd w:id="0"/>
     </w:p>
     <w:p>
       <w:pPr>

</xml_diff>